<commit_message>
now done with viginer.py file with its all problems, and thank to this file i am now more able to fix code problems
</commit_message>
<xml_diff>
--- a/informations learned within the process.docx
+++ b/informations learned within the process.docx
@@ -84,19 +84,11 @@
       </w:r>
       <w:proofErr w:type="spellStart"/>
       <w:r>
-        <w:t>handle_</w:t>
-      </w:r>
-      <w:proofErr w:type="gramStart"/>
-      <w:r>
-        <w:t>caesar</w:t>
+        <w:t>handle_caesar</w:t>
       </w:r>
       <w:proofErr w:type="spellEnd"/>
       <w:r>
-        <w:t>(</w:t>
-      </w:r>
-      <w:proofErr w:type="gramEnd"/>
-      <w:r>
-        <w:t xml:space="preserve">)), and </w:t>
+        <w:t xml:space="preserve">()), and </w:t>
       </w:r>
       <w:r>
         <w:rPr>
@@ -139,25 +131,12 @@
         </w:numPr>
       </w:pPr>
       <w:r>
-        <w:t xml:space="preserve">You print a menu with options using </w:t>
-      </w:r>
-      <w:proofErr w:type="gramStart"/>
-      <w:r>
-        <w:t>print(</w:t>
-      </w:r>
-      <w:proofErr w:type="gramEnd"/>
-      <w:r>
-        <w:t>) and newline characters \n for formatting:</w:t>
-      </w:r>
-    </w:p>
-    <w:p>
-      <w:proofErr w:type="gramStart"/>
-      <w:r>
-        <w:t>print(</w:t>
-      </w:r>
-      <w:proofErr w:type="gramEnd"/>
-      <w:r>
-        <w:t>"1- Caesar Cipher\n2- Vigenère Cipher\n3- Check Card Number")</w:t>
+        <w:t>You print a menu with options using print() and newline characters \n for formatting:</w:t>
+      </w:r>
+    </w:p>
+    <w:p>
+      <w:r>
+        <w:t>print("1- Caesar Cipher\n2- Vigenère Cipher\n3- Check Card Number")</w:t>
       </w:r>
     </w:p>
     <w:p>
@@ -168,15 +147,7 @@
         </w:numPr>
       </w:pPr>
       <w:r>
-        <w:t xml:space="preserve">You get user input using </w:t>
-      </w:r>
-      <w:proofErr w:type="gramStart"/>
-      <w:r>
-        <w:t>input(</w:t>
-      </w:r>
-      <w:proofErr w:type="gramEnd"/>
-      <w:r>
-        <w:t>) and convert it to an integer with int().</w:t>
+        <w:t>You get user input using input() and convert it to an integer with int().</w:t>
       </w:r>
     </w:p>
     <w:p>
@@ -323,19 +294,11 @@
       </w:r>
       <w:proofErr w:type="spellStart"/>
       <w:r>
-        <w:t>function_</w:t>
-      </w:r>
-      <w:proofErr w:type="gramStart"/>
-      <w:r>
-        <w:t>name</w:t>
+        <w:t>function_name</w:t>
       </w:r>
       <w:proofErr w:type="spellEnd"/>
       <w:r>
-        <w:t>(</w:t>
-      </w:r>
-      <w:proofErr w:type="gramEnd"/>
-      <w:r>
-        <w:t>):</w:t>
+        <w:t>():</w:t>
       </w:r>
     </w:p>
     <w:p>
@@ -378,19 +341,11 @@
       </w:r>
       <w:proofErr w:type="spellStart"/>
       <w:r>
-        <w:t>say_</w:t>
-      </w:r>
-      <w:proofErr w:type="gramStart"/>
-      <w:r>
-        <w:t>hello</w:t>
+        <w:t>say_hello</w:t>
       </w:r>
       <w:proofErr w:type="spellEnd"/>
       <w:r>
-        <w:t>(</w:t>
-      </w:r>
-      <w:proofErr w:type="gramEnd"/>
-      <w:r>
-        <w:t>):</w:t>
+        <w:t>():</w:t>
       </w:r>
     </w:p>
     <w:p>
@@ -410,23 +365,7 @@
           <w:b/>
           <w:bCs/>
         </w:rPr>
-        <w:t xml:space="preserve">c) Importing Functions </w:t>
-      </w:r>
-      <w:proofErr w:type="gramStart"/>
-      <w:r>
-        <w:rPr>
-          <w:b/>
-          <w:bCs/>
-        </w:rPr>
-        <w:t>From</w:t>
-      </w:r>
-      <w:proofErr w:type="gramEnd"/>
-      <w:r>
-        <w:rPr>
-          <w:b/>
-          <w:bCs/>
-        </w:rPr>
-        <w:t xml:space="preserve"> Other Files</w:t>
+        <w:t>c) Importing Functions From Other Files</w:t>
       </w:r>
     </w:p>
     <w:p>
@@ -687,6 +626,315 @@
       </w:pPr>
       <w:r>
         <w:t>Assuming loops or other new concepts are known without learning them first.</w:t>
+      </w:r>
+    </w:p>
+    <w:p/>
+    <w:p>
+      <w:pPr>
+        <w:rPr>
+          <w:b/>
+          <w:bCs/>
+        </w:rPr>
+      </w:pPr>
+      <w:r>
+        <w:rPr>
+          <w:rFonts w:ascii="Segoe UI Emoji" w:hAnsi="Segoe UI Emoji" w:cs="Segoe UI Emoji"/>
+          <w:b/>
+          <w:bCs/>
+        </w:rPr>
+        <w:t>✅</w:t>
+      </w:r>
+      <w:r>
+        <w:rPr>
+          <w:b/>
+          <w:bCs/>
+        </w:rPr>
+        <w:t xml:space="preserve"> for letter in </w:t>
+      </w:r>
+      <w:proofErr w:type="spellStart"/>
+      <w:r>
+        <w:rPr>
+          <w:b/>
+          <w:bCs/>
+        </w:rPr>
+        <w:t>message.lower</w:t>
+      </w:r>
+      <w:proofErr w:type="spellEnd"/>
+      <w:r>
+        <w:rPr>
+          <w:b/>
+          <w:bCs/>
+        </w:rPr>
+        <w:t>():</w:t>
+      </w:r>
+    </w:p>
+    <w:p>
+      <w:pPr>
+        <w:numPr>
+          <w:ilvl w:val="0"/>
+          <w:numId w:val="8"/>
+        </w:numPr>
+      </w:pPr>
+      <w:r>
+        <w:t>This means:</w:t>
+      </w:r>
+      <w:r>
+        <w:br/>
+      </w:r>
+      <w:r>
+        <w:rPr>
+          <w:rFonts w:ascii="Segoe UI Symbol" w:hAnsi="Segoe UI Symbol" w:cs="Segoe UI Symbol"/>
+        </w:rPr>
+        <w:t>➤</w:t>
+      </w:r>
+      <w:r>
+        <w:t xml:space="preserve"> Loop through </w:t>
+      </w:r>
+      <w:r>
+        <w:rPr>
+          <w:b/>
+          <w:bCs/>
+        </w:rPr>
+        <w:t>each character</w:t>
+      </w:r>
+      <w:r>
+        <w:t xml:space="preserve"> in the message (converted to lowercase).</w:t>
+      </w:r>
+      <w:r>
+        <w:br/>
+      </w:r>
+      <w:r>
+        <w:rPr>
+          <w:rFonts w:ascii="Segoe UI Symbol" w:hAnsi="Segoe UI Symbol" w:cs="Segoe UI Symbol"/>
+        </w:rPr>
+        <w:t>➤</w:t>
+      </w:r>
+      <w:r>
+        <w:t xml:space="preserve"> On each loop, the variable letter will hold just </w:t>
+      </w:r>
+      <w:r>
+        <w:rPr>
+          <w:b/>
+          <w:bCs/>
+        </w:rPr>
+        <w:t>one character</w:t>
+      </w:r>
+      <w:r>
+        <w:t xml:space="preserve"> at a time.</w:t>
+      </w:r>
+    </w:p>
+    <w:p>
+      <w:pPr>
+        <w:rPr>
+          <w:b/>
+          <w:bCs/>
+        </w:rPr>
+      </w:pPr>
+      <w:r>
+        <w:rPr>
+          <w:rFonts w:ascii="Segoe UI Emoji" w:hAnsi="Segoe UI Emoji" w:cs="Segoe UI Emoji"/>
+          <w:b/>
+          <w:bCs/>
+        </w:rPr>
+        <w:t>✅</w:t>
+      </w:r>
+      <w:r>
+        <w:rPr>
+          <w:b/>
+          <w:bCs/>
+        </w:rPr>
+        <w:t xml:space="preserve"> alphabet = "</w:t>
+      </w:r>
+      <w:proofErr w:type="spellStart"/>
+      <w:r>
+        <w:rPr>
+          <w:b/>
+          <w:bCs/>
+        </w:rPr>
+        <w:t>abcdefghijklmnopqrstuvwxyz</w:t>
+      </w:r>
+      <w:proofErr w:type="spellEnd"/>
+      <w:r>
+        <w:rPr>
+          <w:b/>
+          <w:bCs/>
+        </w:rPr>
+        <w:t>"</w:t>
+      </w:r>
+    </w:p>
+    <w:p>
+      <w:pPr>
+        <w:numPr>
+          <w:ilvl w:val="0"/>
+          <w:numId w:val="9"/>
+        </w:numPr>
+      </w:pPr>
+      <w:r>
+        <w:lastRenderedPageBreak/>
+        <w:t>A simple string that acts like a list of all lowercase letters.</w:t>
+      </w:r>
+    </w:p>
+    <w:p>
+      <w:pPr>
+        <w:numPr>
+          <w:ilvl w:val="0"/>
+          <w:numId w:val="9"/>
+        </w:numPr>
+      </w:pPr>
+      <w:r>
+        <w:t xml:space="preserve">Used to </w:t>
+      </w:r>
+      <w:r>
+        <w:rPr>
+          <w:b/>
+          <w:bCs/>
+        </w:rPr>
+        <w:t>look up the index</w:t>
+      </w:r>
+      <w:r>
+        <w:t xml:space="preserve"> of each letter and to calculate the shifted letter.</w:t>
+      </w:r>
+    </w:p>
+    <w:p>
+      <w:pPr>
+        <w:rPr>
+          <w:b/>
+          <w:bCs/>
+        </w:rPr>
+      </w:pPr>
+      <w:r>
+        <w:rPr>
+          <w:rFonts w:ascii="Segoe UI Emoji" w:hAnsi="Segoe UI Emoji" w:cs="Segoe UI Emoji"/>
+          <w:b/>
+          <w:bCs/>
+        </w:rPr>
+        <w:t>✅</w:t>
+      </w:r>
+      <w:r>
+        <w:rPr>
+          <w:b/>
+          <w:bCs/>
+        </w:rPr>
+        <w:t xml:space="preserve"> if letter in alphabet:</w:t>
+      </w:r>
+    </w:p>
+    <w:p>
+      <w:pPr>
+        <w:numPr>
+          <w:ilvl w:val="0"/>
+          <w:numId w:val="10"/>
+        </w:numPr>
+      </w:pPr>
+      <w:r>
+        <w:t>This line checks if the current letter exists in the alphabet string.</w:t>
+      </w:r>
+    </w:p>
+    <w:p>
+      <w:pPr>
+        <w:numPr>
+          <w:ilvl w:val="0"/>
+          <w:numId w:val="10"/>
+        </w:numPr>
+      </w:pPr>
+      <w:r>
+        <w:t>It protects the code from crashing when the character is not a letter (like punctuation or numbers).</w:t>
+      </w:r>
+    </w:p>
+    <w:p>
+      <w:pPr>
+        <w:numPr>
+          <w:ilvl w:val="0"/>
+          <w:numId w:val="10"/>
+        </w:numPr>
+      </w:pPr>
+      <w:r>
+        <w:t>Example:</w:t>
+      </w:r>
+    </w:p>
+    <w:p>
+      <w:pPr>
+        <w:numPr>
+          <w:ilvl w:val="1"/>
+          <w:numId w:val="10"/>
+        </w:numPr>
+      </w:pPr>
+      <w:r>
+        <w:t>'a' in alphabet → True</w:t>
+      </w:r>
+    </w:p>
+    <w:p>
+      <w:pPr>
+        <w:numPr>
+          <w:ilvl w:val="1"/>
+          <w:numId w:val="10"/>
+        </w:numPr>
+      </w:pPr>
+      <w:r>
+        <w:t>'!' in alphabet → False</w:t>
+      </w:r>
+    </w:p>
+    <w:p/>
+    <w:p>
+      <w:r>
+        <w:t>and maybe in the same context there is .</w:t>
+      </w:r>
+      <w:proofErr w:type="spellStart"/>
+      <w:r>
+        <w:t>isalpha</w:t>
+      </w:r>
+      <w:proofErr w:type="spellEnd"/>
+      <w:r>
+        <w:t>()</w:t>
+      </w:r>
+    </w:p>
+    <w:p>
+      <w:r>
+        <w:rPr>
+          <w:highlight w:val="yellow"/>
+        </w:rPr>
+        <w:t>.</w:t>
+      </w:r>
+      <w:proofErr w:type="spellStart"/>
+      <w:r>
+        <w:rPr>
+          <w:highlight w:val="yellow"/>
+        </w:rPr>
+        <w:t>isalpha</w:t>
+      </w:r>
+      <w:proofErr w:type="spellEnd"/>
+      <w:r>
+        <w:rPr>
+          <w:highlight w:val="yellow"/>
+        </w:rPr>
+        <w:t>()</w:t>
+      </w:r>
+      <w:r>
+        <w:t xml:space="preserve"> is a string method that checks if all characters in a string are </w:t>
+      </w:r>
+      <w:r>
+        <w:rPr>
+          <w:b/>
+          <w:bCs/>
+        </w:rPr>
+        <w:t>letters only</w:t>
+      </w:r>
+      <w:r>
+        <w:t xml:space="preserve"> (A–Z or a–z).</w:t>
+      </w:r>
+      <w:r>
+        <w:br/>
+        <w:t>It returns True if the string has only letters, and False if it contains numbers, spaces, or symbols.</w:t>
+      </w:r>
+      <w:r>
+        <w:t xml:space="preserve"> so adding if not to it </w:t>
+      </w:r>
+      <w:proofErr w:type="spellStart"/>
+      <w:r>
+        <w:t>it</w:t>
+      </w:r>
+      <w:proofErr w:type="spellEnd"/>
+      <w:r>
+        <w:t xml:space="preserve"> will check if the input is not letter it turns right and run the code after like in the line  45 inside the viginere.py  </w:t>
       </w:r>
     </w:p>
     <w:p/>
@@ -703,6 +951,155 @@
 <file path=word/numbering.xml><?xml version="1.0" encoding="utf-8"?>
 <w:numbering xmlns:wpc="http://schemas.microsoft.com/office/word/2010/wordprocessingCanvas" xmlns:cx="http://schemas.microsoft.com/office/drawing/2014/chartex" xmlns:cx1="http://schemas.microsoft.com/office/drawing/2015/9/8/chartex" xmlns:cx2="http://schemas.microsoft.com/office/drawing/2015/10/21/chartex" xmlns:cx3="http://schemas.microsoft.com/office/drawing/2016/5/9/chartex" xmlns:cx4="http://schemas.microsoft.com/office/drawing/2016/5/10/chartex" xmlns:cx5="http://schemas.microsoft.com/office/drawing/2016/5/11/chartex" xmlns:cx6="http://schemas.microsoft.com/office/drawing/2016/5/12/chartex" xmlns:cx7="http://schemas.microsoft.com/office/drawing/2016/5/13/chartex" xmlns:cx8="http://schemas.microsoft.com/office/drawing/2016/5/14/chartex" xmlns:mc="http://schemas.openxmlformats.org/markup-compatibility/2006" xmlns:aink="http://schemas.microsoft.com/office/drawing/2016/ink" xmlns:am3d="http://schemas.microsoft.com/office/drawing/2017/model3d" xmlns:o="urn:schemas-microsoft-com:office:office" xmlns:r="http://schemas.openxmlformats.org/officeDocument/2006/relationships" xmlns:m="http://schemas.openxmlformats.org/officeDocument/2006/math" xmlns:v="urn:schemas-microsoft-com:vml" xmlns:wp14="http://schemas.microsoft.com/office/word/2010/wordprocessingDrawing" xmlns:wp="http://schemas.openxmlformats.org/drawingml/2006/wordprocessingDrawing" xmlns:w10="urn:schemas-microsoft-com:office:word" xmlns:w="http://schemas.openxmlformats.org/wordprocessingml/2006/main" xmlns:w14="http://schemas.microsoft.com/office/word/2010/wordml" xmlns:w15="http://schemas.microsoft.com/office/word/2012/wordml" xmlns:w16cex="http://schemas.microsoft.com/office/word/2018/wordml/cex" xmlns:w16cid="http://schemas.microsoft.com/office/word/2016/wordml/cid" xmlns:w16="http://schemas.microsoft.com/office/word/2018/wordml" xmlns:w16sdtdh="http://schemas.microsoft.com/office/word/2020/wordml/sdtdatahash" xmlns:w16se="http://schemas.microsoft.com/office/word/2015/wordml/symex" xmlns:wpg="http://schemas.microsoft.com/office/word/2010/wordprocessingGroup" xmlns:wpi="http://schemas.microsoft.com/office/word/2010/wordprocessingInk" xmlns:wne="http://schemas.microsoft.com/office/word/2006/wordml" xmlns:wps="http://schemas.microsoft.com/office/word/2010/wordprocessingShape" mc:Ignorable="w14 w15 w16se w16cid w16 w16cex w16sdtdh wp14">
   <w:abstractNum w:abstractNumId="0" w15:restartNumberingAfterBreak="0">
+    <w:nsid w:val="02E706DD"/>
+    <w:multiLevelType w:val="multilevel"/>
+    <w:tmpl w:val="D892D3E0"/>
+    <w:lvl w:ilvl="0">
+      <w:start w:val="1"/>
+      <w:numFmt w:val="bullet"/>
+      <w:lvlText w:val=""/>
+      <w:lvlJc w:val="left"/>
+      <w:pPr>
+        <w:tabs>
+          <w:tab w:val="num" w:pos="720"/>
+        </w:tabs>
+        <w:ind w:left="720" w:hanging="360"/>
+      </w:pPr>
+      <w:rPr>
+        <w:rFonts w:ascii="Symbol" w:hAnsi="Symbol" w:hint="default"/>
+        <w:sz w:val="20"/>
+      </w:rPr>
+    </w:lvl>
+    <w:lvl w:ilvl="1">
+      <w:start w:val="1"/>
+      <w:numFmt w:val="bullet"/>
+      <w:lvlText w:val="o"/>
+      <w:lvlJc w:val="left"/>
+      <w:pPr>
+        <w:tabs>
+          <w:tab w:val="num" w:pos="1440"/>
+        </w:tabs>
+        <w:ind w:left="1440" w:hanging="360"/>
+      </w:pPr>
+      <w:rPr>
+        <w:rFonts w:ascii="Courier New" w:hAnsi="Courier New" w:hint="default"/>
+        <w:sz w:val="20"/>
+      </w:rPr>
+    </w:lvl>
+    <w:lvl w:ilvl="2" w:tentative="1">
+      <w:start w:val="1"/>
+      <w:numFmt w:val="bullet"/>
+      <w:lvlText w:val=""/>
+      <w:lvlJc w:val="left"/>
+      <w:pPr>
+        <w:tabs>
+          <w:tab w:val="num" w:pos="2160"/>
+        </w:tabs>
+        <w:ind w:left="2160" w:hanging="360"/>
+      </w:pPr>
+      <w:rPr>
+        <w:rFonts w:ascii="Wingdings" w:hAnsi="Wingdings" w:hint="default"/>
+        <w:sz w:val="20"/>
+      </w:rPr>
+    </w:lvl>
+    <w:lvl w:ilvl="3" w:tentative="1">
+      <w:start w:val="1"/>
+      <w:numFmt w:val="bullet"/>
+      <w:lvlText w:val=""/>
+      <w:lvlJc w:val="left"/>
+      <w:pPr>
+        <w:tabs>
+          <w:tab w:val="num" w:pos="2880"/>
+        </w:tabs>
+        <w:ind w:left="2880" w:hanging="360"/>
+      </w:pPr>
+      <w:rPr>
+        <w:rFonts w:ascii="Wingdings" w:hAnsi="Wingdings" w:hint="default"/>
+        <w:sz w:val="20"/>
+      </w:rPr>
+    </w:lvl>
+    <w:lvl w:ilvl="4" w:tentative="1">
+      <w:start w:val="1"/>
+      <w:numFmt w:val="bullet"/>
+      <w:lvlText w:val=""/>
+      <w:lvlJc w:val="left"/>
+      <w:pPr>
+        <w:tabs>
+          <w:tab w:val="num" w:pos="3600"/>
+        </w:tabs>
+        <w:ind w:left="3600" w:hanging="360"/>
+      </w:pPr>
+      <w:rPr>
+        <w:rFonts w:ascii="Wingdings" w:hAnsi="Wingdings" w:hint="default"/>
+        <w:sz w:val="20"/>
+      </w:rPr>
+    </w:lvl>
+    <w:lvl w:ilvl="5" w:tentative="1">
+      <w:start w:val="1"/>
+      <w:numFmt w:val="bullet"/>
+      <w:lvlText w:val=""/>
+      <w:lvlJc w:val="left"/>
+      <w:pPr>
+        <w:tabs>
+          <w:tab w:val="num" w:pos="4320"/>
+        </w:tabs>
+        <w:ind w:left="4320" w:hanging="360"/>
+      </w:pPr>
+      <w:rPr>
+        <w:rFonts w:ascii="Wingdings" w:hAnsi="Wingdings" w:hint="default"/>
+        <w:sz w:val="20"/>
+      </w:rPr>
+    </w:lvl>
+    <w:lvl w:ilvl="6" w:tentative="1">
+      <w:start w:val="1"/>
+      <w:numFmt w:val="bullet"/>
+      <w:lvlText w:val=""/>
+      <w:lvlJc w:val="left"/>
+      <w:pPr>
+        <w:tabs>
+          <w:tab w:val="num" w:pos="5040"/>
+        </w:tabs>
+        <w:ind w:left="5040" w:hanging="360"/>
+      </w:pPr>
+      <w:rPr>
+        <w:rFonts w:ascii="Wingdings" w:hAnsi="Wingdings" w:hint="default"/>
+        <w:sz w:val="20"/>
+      </w:rPr>
+    </w:lvl>
+    <w:lvl w:ilvl="7" w:tentative="1">
+      <w:start w:val="1"/>
+      <w:numFmt w:val="bullet"/>
+      <w:lvlText w:val=""/>
+      <w:lvlJc w:val="left"/>
+      <w:pPr>
+        <w:tabs>
+          <w:tab w:val="num" w:pos="5760"/>
+        </w:tabs>
+        <w:ind w:left="5760" w:hanging="360"/>
+      </w:pPr>
+      <w:rPr>
+        <w:rFonts w:ascii="Wingdings" w:hAnsi="Wingdings" w:hint="default"/>
+        <w:sz w:val="20"/>
+      </w:rPr>
+    </w:lvl>
+    <w:lvl w:ilvl="8" w:tentative="1">
+      <w:start w:val="1"/>
+      <w:numFmt w:val="bullet"/>
+      <w:lvlText w:val=""/>
+      <w:lvlJc w:val="left"/>
+      <w:pPr>
+        <w:tabs>
+          <w:tab w:val="num" w:pos="6480"/>
+        </w:tabs>
+        <w:ind w:left="6480" w:hanging="360"/>
+      </w:pPr>
+      <w:rPr>
+        <w:rFonts w:ascii="Wingdings" w:hAnsi="Wingdings" w:hint="default"/>
+        <w:sz w:val="20"/>
+      </w:rPr>
+    </w:lvl>
+  </w:abstractNum>
+  <w:abstractNum w:abstractNumId="1" w15:restartNumberingAfterBreak="0">
     <w:nsid w:val="03464B43"/>
     <w:multiLevelType w:val="multilevel"/>
     <w:tmpl w:val="1BFAC5C4"/>
@@ -851,7 +1248,7 @@
       </w:rPr>
     </w:lvl>
   </w:abstractNum>
-  <w:abstractNum w:abstractNumId="1" w15:restartNumberingAfterBreak="0">
+  <w:abstractNum w:abstractNumId="2" w15:restartNumberingAfterBreak="0">
     <w:nsid w:val="053C00F1"/>
     <w:multiLevelType w:val="multilevel"/>
     <w:tmpl w:val="91247CBC"/>
@@ -1000,7 +1397,156 @@
       </w:rPr>
     </w:lvl>
   </w:abstractNum>
-  <w:abstractNum w:abstractNumId="2" w15:restartNumberingAfterBreak="0">
+  <w:abstractNum w:abstractNumId="3" w15:restartNumberingAfterBreak="0">
+    <w:nsid w:val="15550613"/>
+    <w:multiLevelType w:val="multilevel"/>
+    <w:tmpl w:val="8A3E06D8"/>
+    <w:lvl w:ilvl="0">
+      <w:start w:val="1"/>
+      <w:numFmt w:val="bullet"/>
+      <w:lvlText w:val=""/>
+      <w:lvlJc w:val="left"/>
+      <w:pPr>
+        <w:tabs>
+          <w:tab w:val="num" w:pos="720"/>
+        </w:tabs>
+        <w:ind w:left="720" w:hanging="360"/>
+      </w:pPr>
+      <w:rPr>
+        <w:rFonts w:ascii="Symbol" w:hAnsi="Symbol" w:hint="default"/>
+        <w:sz w:val="20"/>
+      </w:rPr>
+    </w:lvl>
+    <w:lvl w:ilvl="1" w:tentative="1">
+      <w:start w:val="1"/>
+      <w:numFmt w:val="bullet"/>
+      <w:lvlText w:val="o"/>
+      <w:lvlJc w:val="left"/>
+      <w:pPr>
+        <w:tabs>
+          <w:tab w:val="num" w:pos="1440"/>
+        </w:tabs>
+        <w:ind w:left="1440" w:hanging="360"/>
+      </w:pPr>
+      <w:rPr>
+        <w:rFonts w:ascii="Courier New" w:hAnsi="Courier New" w:hint="default"/>
+        <w:sz w:val="20"/>
+      </w:rPr>
+    </w:lvl>
+    <w:lvl w:ilvl="2" w:tentative="1">
+      <w:start w:val="1"/>
+      <w:numFmt w:val="bullet"/>
+      <w:lvlText w:val=""/>
+      <w:lvlJc w:val="left"/>
+      <w:pPr>
+        <w:tabs>
+          <w:tab w:val="num" w:pos="2160"/>
+        </w:tabs>
+        <w:ind w:left="2160" w:hanging="360"/>
+      </w:pPr>
+      <w:rPr>
+        <w:rFonts w:ascii="Wingdings" w:hAnsi="Wingdings" w:hint="default"/>
+        <w:sz w:val="20"/>
+      </w:rPr>
+    </w:lvl>
+    <w:lvl w:ilvl="3" w:tentative="1">
+      <w:start w:val="1"/>
+      <w:numFmt w:val="bullet"/>
+      <w:lvlText w:val=""/>
+      <w:lvlJc w:val="left"/>
+      <w:pPr>
+        <w:tabs>
+          <w:tab w:val="num" w:pos="2880"/>
+        </w:tabs>
+        <w:ind w:left="2880" w:hanging="360"/>
+      </w:pPr>
+      <w:rPr>
+        <w:rFonts w:ascii="Wingdings" w:hAnsi="Wingdings" w:hint="default"/>
+        <w:sz w:val="20"/>
+      </w:rPr>
+    </w:lvl>
+    <w:lvl w:ilvl="4" w:tentative="1">
+      <w:start w:val="1"/>
+      <w:numFmt w:val="bullet"/>
+      <w:lvlText w:val=""/>
+      <w:lvlJc w:val="left"/>
+      <w:pPr>
+        <w:tabs>
+          <w:tab w:val="num" w:pos="3600"/>
+        </w:tabs>
+        <w:ind w:left="3600" w:hanging="360"/>
+      </w:pPr>
+      <w:rPr>
+        <w:rFonts w:ascii="Wingdings" w:hAnsi="Wingdings" w:hint="default"/>
+        <w:sz w:val="20"/>
+      </w:rPr>
+    </w:lvl>
+    <w:lvl w:ilvl="5" w:tentative="1">
+      <w:start w:val="1"/>
+      <w:numFmt w:val="bullet"/>
+      <w:lvlText w:val=""/>
+      <w:lvlJc w:val="left"/>
+      <w:pPr>
+        <w:tabs>
+          <w:tab w:val="num" w:pos="4320"/>
+        </w:tabs>
+        <w:ind w:left="4320" w:hanging="360"/>
+      </w:pPr>
+      <w:rPr>
+        <w:rFonts w:ascii="Wingdings" w:hAnsi="Wingdings" w:hint="default"/>
+        <w:sz w:val="20"/>
+      </w:rPr>
+    </w:lvl>
+    <w:lvl w:ilvl="6" w:tentative="1">
+      <w:start w:val="1"/>
+      <w:numFmt w:val="bullet"/>
+      <w:lvlText w:val=""/>
+      <w:lvlJc w:val="left"/>
+      <w:pPr>
+        <w:tabs>
+          <w:tab w:val="num" w:pos="5040"/>
+        </w:tabs>
+        <w:ind w:left="5040" w:hanging="360"/>
+      </w:pPr>
+      <w:rPr>
+        <w:rFonts w:ascii="Wingdings" w:hAnsi="Wingdings" w:hint="default"/>
+        <w:sz w:val="20"/>
+      </w:rPr>
+    </w:lvl>
+    <w:lvl w:ilvl="7" w:tentative="1">
+      <w:start w:val="1"/>
+      <w:numFmt w:val="bullet"/>
+      <w:lvlText w:val=""/>
+      <w:lvlJc w:val="left"/>
+      <w:pPr>
+        <w:tabs>
+          <w:tab w:val="num" w:pos="5760"/>
+        </w:tabs>
+        <w:ind w:left="5760" w:hanging="360"/>
+      </w:pPr>
+      <w:rPr>
+        <w:rFonts w:ascii="Wingdings" w:hAnsi="Wingdings" w:hint="default"/>
+        <w:sz w:val="20"/>
+      </w:rPr>
+    </w:lvl>
+    <w:lvl w:ilvl="8" w:tentative="1">
+      <w:start w:val="1"/>
+      <w:numFmt w:val="bullet"/>
+      <w:lvlText w:val=""/>
+      <w:lvlJc w:val="left"/>
+      <w:pPr>
+        <w:tabs>
+          <w:tab w:val="num" w:pos="6480"/>
+        </w:tabs>
+        <w:ind w:left="6480" w:hanging="360"/>
+      </w:pPr>
+      <w:rPr>
+        <w:rFonts w:ascii="Wingdings" w:hAnsi="Wingdings" w:hint="default"/>
+        <w:sz w:val="20"/>
+      </w:rPr>
+    </w:lvl>
+  </w:abstractNum>
+  <w:abstractNum w:abstractNumId="4" w15:restartNumberingAfterBreak="0">
     <w:nsid w:val="272164A2"/>
     <w:multiLevelType w:val="multilevel"/>
     <w:tmpl w:val="D10EA57C"/>
@@ -1149,7 +1695,7 @@
       </w:rPr>
     </w:lvl>
   </w:abstractNum>
-  <w:abstractNum w:abstractNumId="3" w15:restartNumberingAfterBreak="0">
+  <w:abstractNum w:abstractNumId="5" w15:restartNumberingAfterBreak="0">
     <w:nsid w:val="2D240160"/>
     <w:multiLevelType w:val="multilevel"/>
     <w:tmpl w:val="B6C432D8"/>
@@ -1298,7 +1844,7 @@
       </w:rPr>
     </w:lvl>
   </w:abstractNum>
-  <w:abstractNum w:abstractNumId="4" w15:restartNumberingAfterBreak="0">
+  <w:abstractNum w:abstractNumId="6" w15:restartNumberingAfterBreak="0">
     <w:nsid w:val="307C2EC7"/>
     <w:multiLevelType w:val="multilevel"/>
     <w:tmpl w:val="AC20FD7E"/>
@@ -1447,7 +1993,7 @@
       </w:rPr>
     </w:lvl>
   </w:abstractNum>
-  <w:abstractNum w:abstractNumId="5" w15:restartNumberingAfterBreak="0">
+  <w:abstractNum w:abstractNumId="7" w15:restartNumberingAfterBreak="0">
     <w:nsid w:val="337B3A62"/>
     <w:multiLevelType w:val="multilevel"/>
     <w:tmpl w:val="14D47808"/>
@@ -1596,7 +2142,7 @@
       </w:rPr>
     </w:lvl>
   </w:abstractNum>
-  <w:abstractNum w:abstractNumId="6" w15:restartNumberingAfterBreak="0">
+  <w:abstractNum w:abstractNumId="8" w15:restartNumberingAfterBreak="0">
     <w:nsid w:val="4F291B9D"/>
     <w:multiLevelType w:val="multilevel"/>
     <w:tmpl w:val="14706114"/>
@@ -1745,26 +2291,184 @@
       </w:rPr>
     </w:lvl>
   </w:abstractNum>
+  <w:abstractNum w:abstractNumId="9" w15:restartNumberingAfterBreak="0">
+    <w:nsid w:val="65066709"/>
+    <w:multiLevelType w:val="multilevel"/>
+    <w:tmpl w:val="11D8E6E2"/>
+    <w:lvl w:ilvl="0">
+      <w:start w:val="1"/>
+      <w:numFmt w:val="bullet"/>
+      <w:lvlText w:val=""/>
+      <w:lvlJc w:val="left"/>
+      <w:pPr>
+        <w:tabs>
+          <w:tab w:val="num" w:pos="720"/>
+        </w:tabs>
+        <w:ind w:left="720" w:hanging="360"/>
+      </w:pPr>
+      <w:rPr>
+        <w:rFonts w:ascii="Symbol" w:hAnsi="Symbol" w:hint="default"/>
+        <w:sz w:val="20"/>
+      </w:rPr>
+    </w:lvl>
+    <w:lvl w:ilvl="1" w:tentative="1">
+      <w:start w:val="1"/>
+      <w:numFmt w:val="bullet"/>
+      <w:lvlText w:val="o"/>
+      <w:lvlJc w:val="left"/>
+      <w:pPr>
+        <w:tabs>
+          <w:tab w:val="num" w:pos="1440"/>
+        </w:tabs>
+        <w:ind w:left="1440" w:hanging="360"/>
+      </w:pPr>
+      <w:rPr>
+        <w:rFonts w:ascii="Courier New" w:hAnsi="Courier New" w:hint="default"/>
+        <w:sz w:val="20"/>
+      </w:rPr>
+    </w:lvl>
+    <w:lvl w:ilvl="2" w:tentative="1">
+      <w:start w:val="1"/>
+      <w:numFmt w:val="bullet"/>
+      <w:lvlText w:val=""/>
+      <w:lvlJc w:val="left"/>
+      <w:pPr>
+        <w:tabs>
+          <w:tab w:val="num" w:pos="2160"/>
+        </w:tabs>
+        <w:ind w:left="2160" w:hanging="360"/>
+      </w:pPr>
+      <w:rPr>
+        <w:rFonts w:ascii="Wingdings" w:hAnsi="Wingdings" w:hint="default"/>
+        <w:sz w:val="20"/>
+      </w:rPr>
+    </w:lvl>
+    <w:lvl w:ilvl="3" w:tentative="1">
+      <w:start w:val="1"/>
+      <w:numFmt w:val="bullet"/>
+      <w:lvlText w:val=""/>
+      <w:lvlJc w:val="left"/>
+      <w:pPr>
+        <w:tabs>
+          <w:tab w:val="num" w:pos="2880"/>
+        </w:tabs>
+        <w:ind w:left="2880" w:hanging="360"/>
+      </w:pPr>
+      <w:rPr>
+        <w:rFonts w:ascii="Wingdings" w:hAnsi="Wingdings" w:hint="default"/>
+        <w:sz w:val="20"/>
+      </w:rPr>
+    </w:lvl>
+    <w:lvl w:ilvl="4" w:tentative="1">
+      <w:start w:val="1"/>
+      <w:numFmt w:val="bullet"/>
+      <w:lvlText w:val=""/>
+      <w:lvlJc w:val="left"/>
+      <w:pPr>
+        <w:tabs>
+          <w:tab w:val="num" w:pos="3600"/>
+        </w:tabs>
+        <w:ind w:left="3600" w:hanging="360"/>
+      </w:pPr>
+      <w:rPr>
+        <w:rFonts w:ascii="Wingdings" w:hAnsi="Wingdings" w:hint="default"/>
+        <w:sz w:val="20"/>
+      </w:rPr>
+    </w:lvl>
+    <w:lvl w:ilvl="5" w:tentative="1">
+      <w:start w:val="1"/>
+      <w:numFmt w:val="bullet"/>
+      <w:lvlText w:val=""/>
+      <w:lvlJc w:val="left"/>
+      <w:pPr>
+        <w:tabs>
+          <w:tab w:val="num" w:pos="4320"/>
+        </w:tabs>
+        <w:ind w:left="4320" w:hanging="360"/>
+      </w:pPr>
+      <w:rPr>
+        <w:rFonts w:ascii="Wingdings" w:hAnsi="Wingdings" w:hint="default"/>
+        <w:sz w:val="20"/>
+      </w:rPr>
+    </w:lvl>
+    <w:lvl w:ilvl="6" w:tentative="1">
+      <w:start w:val="1"/>
+      <w:numFmt w:val="bullet"/>
+      <w:lvlText w:val=""/>
+      <w:lvlJc w:val="left"/>
+      <w:pPr>
+        <w:tabs>
+          <w:tab w:val="num" w:pos="5040"/>
+        </w:tabs>
+        <w:ind w:left="5040" w:hanging="360"/>
+      </w:pPr>
+      <w:rPr>
+        <w:rFonts w:ascii="Wingdings" w:hAnsi="Wingdings" w:hint="default"/>
+        <w:sz w:val="20"/>
+      </w:rPr>
+    </w:lvl>
+    <w:lvl w:ilvl="7" w:tentative="1">
+      <w:start w:val="1"/>
+      <w:numFmt w:val="bullet"/>
+      <w:lvlText w:val=""/>
+      <w:lvlJc w:val="left"/>
+      <w:pPr>
+        <w:tabs>
+          <w:tab w:val="num" w:pos="5760"/>
+        </w:tabs>
+        <w:ind w:left="5760" w:hanging="360"/>
+      </w:pPr>
+      <w:rPr>
+        <w:rFonts w:ascii="Wingdings" w:hAnsi="Wingdings" w:hint="default"/>
+        <w:sz w:val="20"/>
+      </w:rPr>
+    </w:lvl>
+    <w:lvl w:ilvl="8" w:tentative="1">
+      <w:start w:val="1"/>
+      <w:numFmt w:val="bullet"/>
+      <w:lvlText w:val=""/>
+      <w:lvlJc w:val="left"/>
+      <w:pPr>
+        <w:tabs>
+          <w:tab w:val="num" w:pos="6480"/>
+        </w:tabs>
+        <w:ind w:left="6480" w:hanging="360"/>
+      </w:pPr>
+      <w:rPr>
+        <w:rFonts w:ascii="Wingdings" w:hAnsi="Wingdings" w:hint="default"/>
+        <w:sz w:val="20"/>
+      </w:rPr>
+    </w:lvl>
+  </w:abstractNum>
   <w:num w:numId="1">
+    <w:abstractNumId w:val="4"/>
+  </w:num>
+  <w:num w:numId="2">
+    <w:abstractNumId w:val="1"/>
+  </w:num>
+  <w:num w:numId="3">
+    <w:abstractNumId w:val="7"/>
+  </w:num>
+  <w:num w:numId="4">
+    <w:abstractNumId w:val="8"/>
+  </w:num>
+  <w:num w:numId="5">
     <w:abstractNumId w:val="2"/>
   </w:num>
-  <w:num w:numId="2">
-    <w:abstractNumId w:val="0"/>
+  <w:num w:numId="6">
+    <w:abstractNumId w:val="6"/>
   </w:num>
-  <w:num w:numId="3">
+  <w:num w:numId="7">
     <w:abstractNumId w:val="5"/>
   </w:num>
-  <w:num w:numId="4">
-    <w:abstractNumId w:val="6"/>
+  <w:num w:numId="8">
+    <w:abstractNumId w:val="3"/>
   </w:num>
-  <w:num w:numId="5">
-    <w:abstractNumId w:val="1"/>
+  <w:num w:numId="9">
+    <w:abstractNumId w:val="9"/>
   </w:num>
-  <w:num w:numId="6">
-    <w:abstractNumId w:val="4"/>
-  </w:num>
-  <w:num w:numId="7">
-    <w:abstractNumId w:val="3"/>
+  <w:num w:numId="10">
+    <w:abstractNumId w:val="0"/>
   </w:num>
 </w:numbering>
 </file>
@@ -2171,7 +2875,6 @@
   <w:style w:type="character" w:default="1" w:styleId="Policepardfaut">
     <w:name w:val="Default Paragraph Font"/>
     <w:uiPriority w:val="1"/>
-    <w:semiHidden/>
     <w:unhideWhenUsed/>
   </w:style>
   <w:style w:type="table" w:default="1" w:styleId="TableauNormal">

</xml_diff>

<commit_message>
finishing the luhn.py file, and i really love how much it is intersting that we can improve the code more and more and new things
</commit_message>
<xml_diff>
--- a/informations learned within the process.docx
+++ b/informations learned within the process.docx
@@ -84,11 +84,19 @@
       </w:r>
       <w:proofErr w:type="spellStart"/>
       <w:r>
-        <w:t>handle_caesar</w:t>
+        <w:t>handle_</w:t>
+      </w:r>
+      <w:proofErr w:type="gramStart"/>
+      <w:r>
+        <w:t>caesar</w:t>
       </w:r>
       <w:proofErr w:type="spellEnd"/>
       <w:r>
-        <w:t xml:space="preserve">()), and </w:t>
+        <w:t>(</w:t>
+      </w:r>
+      <w:proofErr w:type="gramEnd"/>
+      <w:r>
+        <w:t xml:space="preserve">)), and </w:t>
       </w:r>
       <w:r>
         <w:rPr>
@@ -131,12 +139,25 @@
         </w:numPr>
       </w:pPr>
       <w:r>
-        <w:t>You print a menu with options using print() and newline characters \n for formatting:</w:t>
-      </w:r>
-    </w:p>
-    <w:p>
-      <w:r>
-        <w:t>print("1- Caesar Cipher\n2- Vigenère Cipher\n3- Check Card Number")</w:t>
+        <w:t xml:space="preserve">You print a menu with options using </w:t>
+      </w:r>
+      <w:proofErr w:type="gramStart"/>
+      <w:r>
+        <w:t>print(</w:t>
+      </w:r>
+      <w:proofErr w:type="gramEnd"/>
+      <w:r>
+        <w:t>) and newline characters \n for formatting:</w:t>
+      </w:r>
+    </w:p>
+    <w:p>
+      <w:proofErr w:type="gramStart"/>
+      <w:r>
+        <w:t>print(</w:t>
+      </w:r>
+      <w:proofErr w:type="gramEnd"/>
+      <w:r>
+        <w:t>"1- Caesar Cipher\n2- Vigenère Cipher\n3- Check Card Number")</w:t>
       </w:r>
     </w:p>
     <w:p>
@@ -147,7 +168,15 @@
         </w:numPr>
       </w:pPr>
       <w:r>
-        <w:t>You get user input using input() and convert it to an integer with int().</w:t>
+        <w:t xml:space="preserve">You get user input using </w:t>
+      </w:r>
+      <w:proofErr w:type="gramStart"/>
+      <w:r>
+        <w:t>input(</w:t>
+      </w:r>
+      <w:proofErr w:type="gramEnd"/>
+      <w:r>
+        <w:t>) and convert it to an integer with int().</w:t>
       </w:r>
     </w:p>
     <w:p>
@@ -294,11 +323,19 @@
       </w:r>
       <w:proofErr w:type="spellStart"/>
       <w:r>
-        <w:t>function_name</w:t>
+        <w:t>function_</w:t>
+      </w:r>
+      <w:proofErr w:type="gramStart"/>
+      <w:r>
+        <w:t>name</w:t>
       </w:r>
       <w:proofErr w:type="spellEnd"/>
       <w:r>
-        <w:t>():</w:t>
+        <w:t>(</w:t>
+      </w:r>
+      <w:proofErr w:type="gramEnd"/>
+      <w:r>
+        <w:t>):</w:t>
       </w:r>
     </w:p>
     <w:p>
@@ -341,11 +378,19 @@
       </w:r>
       <w:proofErr w:type="spellStart"/>
       <w:r>
-        <w:t>say_hello</w:t>
+        <w:t>say_</w:t>
+      </w:r>
+      <w:proofErr w:type="gramStart"/>
+      <w:r>
+        <w:t>hello</w:t>
       </w:r>
       <w:proofErr w:type="spellEnd"/>
       <w:r>
-        <w:t>():</w:t>
+        <w:t>(</w:t>
+      </w:r>
+      <w:proofErr w:type="gramEnd"/>
+      <w:r>
+        <w:t>):</w:t>
       </w:r>
     </w:p>
     <w:p>
@@ -365,7 +410,23 @@
           <w:b/>
           <w:bCs/>
         </w:rPr>
-        <w:t>c) Importing Functions From Other Files</w:t>
+        <w:t xml:space="preserve">c) Importing Functions </w:t>
+      </w:r>
+      <w:proofErr w:type="gramStart"/>
+      <w:r>
+        <w:rPr>
+          <w:b/>
+          <w:bCs/>
+        </w:rPr>
+        <w:t>From</w:t>
+      </w:r>
+      <w:proofErr w:type="gramEnd"/>
+      <w:r>
+        <w:rPr>
+          <w:b/>
+          <w:bCs/>
+        </w:rPr>
+        <w:t xml:space="preserve"> Other Files</w:t>
       </w:r>
     </w:p>
     <w:p>
@@ -652,6 +713,7 @@
         <w:t xml:space="preserve"> for letter in </w:t>
       </w:r>
       <w:proofErr w:type="spellStart"/>
+      <w:proofErr w:type="gramStart"/>
       <w:r>
         <w:rPr>
           <w:b/>
@@ -660,6 +722,7 @@
         <w:t>message.lower</w:t>
       </w:r>
       <w:proofErr w:type="spellEnd"/>
+      <w:proofErr w:type="gramEnd"/>
       <w:r>
         <w:rPr>
           <w:b/>
@@ -876,18 +939,24 @@
     <w:p/>
     <w:p>
       <w:r>
-        <w:t>and maybe in the same context there is .</w:t>
+        <w:t xml:space="preserve">and maybe in the same context there </w:t>
+      </w:r>
+      <w:proofErr w:type="gramStart"/>
+      <w:r>
+        <w:t>is .</w:t>
       </w:r>
       <w:proofErr w:type="spellStart"/>
       <w:r>
         <w:t>isalpha</w:t>
       </w:r>
       <w:proofErr w:type="spellEnd"/>
+      <w:proofErr w:type="gramEnd"/>
       <w:r>
         <w:t>()</w:t>
       </w:r>
     </w:p>
     <w:p>
+      <w:proofErr w:type="gramStart"/>
       <w:r>
         <w:rPr>
           <w:highlight w:val="yellow"/>
@@ -902,6 +971,7 @@
         <w:t>isalpha</w:t>
       </w:r>
       <w:proofErr w:type="spellEnd"/>
+      <w:proofErr w:type="gramEnd"/>
       <w:r>
         <w:rPr>
           <w:highlight w:val="yellow"/>
@@ -934,7 +1004,35 @@
       </w:r>
       <w:proofErr w:type="spellEnd"/>
       <w:r>
-        <w:t xml:space="preserve"> will check if the input is not letter it turns right and run the code after like in the line  45 inside the viginere.py  </w:t>
+        <w:t xml:space="preserve"> will check if the input is not letter it turns right and run the code after like in the </w:t>
+      </w:r>
+      <w:proofErr w:type="gramStart"/>
+      <w:r>
+        <w:t>line  4</w:t>
+      </w:r>
+      <w:r>
+        <w:t>0</w:t>
+      </w:r>
+      <w:proofErr w:type="gramEnd"/>
+      <w:r>
+        <w:t xml:space="preserve"> inside the viginere.py  </w:t>
+      </w:r>
+    </w:p>
+    <w:p>
+      <w:r>
+        <w:t xml:space="preserve">and if statement is true then the code should space not keep </w:t>
+      </w:r>
+      <w:r>
+        <w:t xml:space="preserve">further, then we just write inside it </w:t>
+      </w:r>
+      <w:r>
+        <w:rPr>
+          <w:highlight w:val="yellow"/>
+        </w:rPr>
+        <w:t>return</w:t>
+      </w:r>
+      <w:r>
+        <w:t xml:space="preserve"> and it will stop.</w:t>
       </w:r>
     </w:p>
     <w:p/>

</xml_diff>